<commit_message>
Adding UML Edited and Completed
</commit_message>
<xml_diff>
--- a/HangmanUML.docx
+++ b/HangmanUML.docx
@@ -57,16 +57,14 @@
               <w:rPr>
                 <w:rFonts w:ascii="Times New Roman" w:hAnsi="Times New Roman" w:cs="Times New Roman"/>
               </w:rPr>
-              <w:t xml:space="preserve">Gameboard </w:t>
-            </w:r>
-            <w:proofErr w:type="spellStart"/>
-            <w:r>
-              <w:rPr>
-                <w:rFonts w:ascii="Times New Roman" w:hAnsi="Times New Roman" w:cs="Times New Roman"/>
-              </w:rPr>
-              <w:t>gameBoard</w:t>
-            </w:r>
-            <w:proofErr w:type="spellEnd"/>
+              <w:t>-</w:t>
+            </w:r>
+            <w:r>
+              <w:rPr>
+                <w:rFonts w:ascii="Times New Roman" w:hAnsi="Times New Roman" w:cs="Times New Roman"/>
+              </w:rPr>
+              <w:t>Gameboard gameBoard</w:t>
+            </w:r>
           </w:p>
         </w:tc>
       </w:tr>
@@ -84,124 +82,74 @@
                 <w:rFonts w:ascii="Times New Roman" w:hAnsi="Times New Roman" w:cs="Times New Roman"/>
               </w:rPr>
             </w:pPr>
-            <w:proofErr w:type="gramStart"/>
-            <w:r>
-              <w:rPr>
-                <w:rFonts w:ascii="Times New Roman" w:hAnsi="Times New Roman" w:cs="Times New Roman"/>
-              </w:rPr>
-              <w:t>Hangman(</w:t>
-            </w:r>
-            <w:proofErr w:type="spellStart"/>
-            <w:proofErr w:type="gramEnd"/>
-            <w:r>
-              <w:rPr>
-                <w:rFonts w:ascii="Times New Roman" w:hAnsi="Times New Roman" w:cs="Times New Roman"/>
-              </w:rPr>
-              <w:t>LevelMode</w:t>
-            </w:r>
-            <w:proofErr w:type="spellEnd"/>
-            <w:r>
-              <w:rPr>
-                <w:rFonts w:ascii="Times New Roman" w:hAnsi="Times New Roman" w:cs="Times New Roman"/>
-              </w:rPr>
-              <w:t xml:space="preserve"> mode)</w:t>
-            </w:r>
-          </w:p>
-          <w:p>
-            <w:pPr>
-              <w:rPr>
-                <w:rFonts w:ascii="Times New Roman" w:hAnsi="Times New Roman" w:cs="Times New Roman"/>
-              </w:rPr>
-            </w:pPr>
-            <w:r>
-              <w:rPr>
-                <w:rFonts w:ascii="Times New Roman" w:hAnsi="Times New Roman" w:cs="Times New Roman"/>
-              </w:rPr>
-              <w:t xml:space="preserve">void </w:t>
-            </w:r>
-            <w:proofErr w:type="gramStart"/>
-            <w:r>
-              <w:rPr>
-                <w:rFonts w:ascii="Times New Roman" w:hAnsi="Times New Roman" w:cs="Times New Roman"/>
-              </w:rPr>
-              <w:t>play(</w:t>
-            </w:r>
-            <w:proofErr w:type="gramEnd"/>
-            <w:r>
-              <w:rPr>
-                <w:rFonts w:ascii="Times New Roman" w:hAnsi="Times New Roman" w:cs="Times New Roman"/>
-              </w:rPr>
-              <w:t>)</w:t>
-            </w:r>
-          </w:p>
-          <w:p>
-            <w:pPr>
-              <w:rPr>
-                <w:rFonts w:ascii="Times New Roman" w:hAnsi="Times New Roman" w:cs="Times New Roman"/>
-              </w:rPr>
-            </w:pPr>
-            <w:proofErr w:type="spellStart"/>
-            <w:proofErr w:type="gramStart"/>
-            <w:r>
-              <w:rPr>
-                <w:rFonts w:ascii="Times New Roman" w:hAnsi="Times New Roman" w:cs="Times New Roman"/>
-              </w:rPr>
-              <w:t>enterLetter</w:t>
-            </w:r>
-            <w:proofErr w:type="spellEnd"/>
-            <w:r>
-              <w:rPr>
-                <w:rFonts w:ascii="Times New Roman" w:hAnsi="Times New Roman" w:cs="Times New Roman"/>
-              </w:rPr>
-              <w:t>(</w:t>
-            </w:r>
-            <w:proofErr w:type="gramEnd"/>
-            <w:r>
-              <w:rPr>
-                <w:rFonts w:ascii="Times New Roman" w:hAnsi="Times New Roman" w:cs="Times New Roman"/>
-              </w:rPr>
-              <w:t>Scanner in)</w:t>
-            </w:r>
-          </w:p>
-          <w:p>
-            <w:pPr>
-              <w:rPr>
-                <w:rFonts w:ascii="Times New Roman" w:hAnsi="Times New Roman" w:cs="Times New Roman"/>
-              </w:rPr>
-            </w:pPr>
-            <w:r>
-              <w:rPr>
-                <w:rFonts w:ascii="Times New Roman" w:hAnsi="Times New Roman" w:cs="Times New Roman"/>
-              </w:rPr>
-              <w:t xml:space="preserve">void </w:t>
-            </w:r>
-            <w:proofErr w:type="gramStart"/>
-            <w:r>
-              <w:rPr>
-                <w:rFonts w:ascii="Times New Roman" w:hAnsi="Times New Roman" w:cs="Times New Roman"/>
-              </w:rPr>
-              <w:t>main(</w:t>
-            </w:r>
-            <w:proofErr w:type="gramEnd"/>
-            <w:r>
-              <w:rPr>
-                <w:rFonts w:ascii="Times New Roman" w:hAnsi="Times New Roman" w:cs="Times New Roman"/>
-              </w:rPr>
-              <w:t xml:space="preserve">String[] </w:t>
-            </w:r>
-            <w:proofErr w:type="spellStart"/>
-            <w:r>
-              <w:rPr>
-                <w:rFonts w:ascii="Times New Roman" w:hAnsi="Times New Roman" w:cs="Times New Roman"/>
-              </w:rPr>
-              <w:t>args</w:t>
-            </w:r>
-            <w:proofErr w:type="spellEnd"/>
-            <w:r>
-              <w:rPr>
-                <w:rFonts w:ascii="Times New Roman" w:hAnsi="Times New Roman" w:cs="Times New Roman"/>
-              </w:rPr>
-              <w:t>)</w:t>
+            <w:r>
+              <w:rPr>
+                <w:rFonts w:ascii="Times New Roman" w:hAnsi="Times New Roman" w:cs="Times New Roman"/>
+              </w:rPr>
+              <w:t>+</w:t>
+            </w:r>
+            <w:r>
+              <w:rPr>
+                <w:rFonts w:ascii="Times New Roman" w:hAnsi="Times New Roman" w:cs="Times New Roman"/>
+              </w:rPr>
+              <w:t>Hangman(LevelMode mode)</w:t>
+            </w:r>
+          </w:p>
+          <w:p>
+            <w:pPr>
+              <w:rPr>
+                <w:rFonts w:ascii="Times New Roman" w:hAnsi="Times New Roman" w:cs="Times New Roman"/>
+              </w:rPr>
+            </w:pPr>
+            <w:r>
+              <w:rPr>
+                <w:rFonts w:ascii="Times New Roman" w:hAnsi="Times New Roman" w:cs="Times New Roman"/>
+              </w:rPr>
+              <w:t>+</w:t>
+            </w:r>
+            <w:r>
+              <w:rPr>
+                <w:rFonts w:ascii="Times New Roman" w:hAnsi="Times New Roman" w:cs="Times New Roman"/>
+              </w:rPr>
+              <w:t>void play()</w:t>
+            </w:r>
+          </w:p>
+          <w:p>
+            <w:pPr>
+              <w:rPr>
+                <w:rFonts w:ascii="Times New Roman" w:hAnsi="Times New Roman" w:cs="Times New Roman"/>
+              </w:rPr>
+            </w:pPr>
+            <w:r>
+              <w:rPr>
+                <w:rFonts w:ascii="Times New Roman" w:hAnsi="Times New Roman" w:cs="Times New Roman"/>
+              </w:rPr>
+              <w:t>-</w:t>
+            </w:r>
+            <w:r>
+              <w:rPr>
+                <w:rFonts w:ascii="Times New Roman" w:hAnsi="Times New Roman" w:cs="Times New Roman"/>
+              </w:rPr>
+              <w:t>enterLetter(Scanner in)</w:t>
+            </w:r>
+          </w:p>
+          <w:p>
+            <w:pPr>
+              <w:rPr>
+                <w:rFonts w:ascii="Times New Roman" w:hAnsi="Times New Roman" w:cs="Times New Roman"/>
+              </w:rPr>
+            </w:pPr>
+            <w:r>
+              <w:rPr>
+                <w:rFonts w:ascii="Times New Roman" w:hAnsi="Times New Roman" w:cs="Times New Roman"/>
+              </w:rPr>
+              <w:t>+</w:t>
+            </w:r>
+            <w:r>
+              <w:rPr>
+                <w:rFonts w:ascii="Times New Roman" w:hAnsi="Times New Roman" w:cs="Times New Roman"/>
+              </w:rPr>
+              <w:t>void main(String[] args)</w:t>
             </w:r>
           </w:p>
         </w:tc>
@@ -277,7 +225,7 @@
           </mc:Choice>
           <mc:Fallback>
             <w:pict>
-              <v:shapetype w14:anchorId="209BBCE5" id="_x0000_t5" coordsize="21600,21600" o:spt="5" adj="10800" path="m@0,l,21600r21600,xe">
+              <v:shapetype w14:anchorId="7FA2A76A" id="_x0000_t5" coordsize="21600,21600" o:spt="5" adj="10800" path="m@0,l,21600r21600,xe">
                 <v:stroke joinstyle="miter"/>
                 <v:formulas>
                   <v:f eqn="val #0"/>
@@ -351,7 +299,7 @@
           </mc:Choice>
           <mc:Fallback>
             <w:pict>
-              <v:line w14:anchorId="47CF292F" id="Straight Connector 16" o:spid="_x0000_s1026" style="position:absolute;flip:y;z-index:251661824;visibility:visible;mso-wrap-style:square;mso-wrap-distance-left:9pt;mso-wrap-distance-top:0;mso-wrap-distance-right:9pt;mso-wrap-distance-bottom:0;mso-position-horizontal:absolute;mso-position-horizontal-relative:text;mso-position-vertical:absolute;mso-position-vertical-relative:text" from="214.5pt,.55pt" to="214.5pt,29.05pt" o:gfxdata="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" strokecolor="#4472c4 [3204]" strokeweight=".5pt">
+              <v:line w14:anchorId="78D9A4DB" id="Straight Connector 16" o:spid="_x0000_s1026" style="position:absolute;flip:y;z-index:251661824;visibility:visible;mso-wrap-style:square;mso-wrap-distance-left:9pt;mso-wrap-distance-top:0;mso-wrap-distance-right:9pt;mso-wrap-distance-bottom:0;mso-position-horizontal:absolute;mso-position-horizontal-relative:text;mso-position-vertical:absolute;mso-position-vertical-relative:text" from="214.5pt,.55pt" to="214.5pt,29.05pt" o:gfxdata="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" strokecolor="#4472c4 [3204]" strokeweight=".5pt">
                 <v:stroke joinstyle="miter"/>
               </v:line>
             </w:pict>
@@ -422,7 +370,7 @@
           </mc:Choice>
           <mc:Fallback>
             <w:pict>
-              <v:shape w14:anchorId="02FAB5D3" id="Isosceles Triangle 13" o:spid="_x0000_s1026" type="#_x0000_t5" style="position:absolute;margin-left:262.1pt;margin-top:2.05pt;width:8.6pt;height:8.6pt;z-index:251660800;visibility:visible;mso-wrap-style:square;mso-wrap-distance-left:9pt;mso-wrap-distance-top:0;mso-wrap-distance-right:9pt;mso-wrap-distance-bottom:0;mso-position-horizontal:absolute;mso-position-horizontal-relative:text;mso-position-vertical:absolute;mso-position-vertical-relative:text;v-text-anchor:middle" o:gfxdata="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" fillcolor="#4472c4 [3204]" strokecolor="#1f3763 [1604]" strokeweight="1pt"/>
+              <v:shape w14:anchorId="6AB71A92" id="Isosceles Triangle 13" o:spid="_x0000_s1026" type="#_x0000_t5" style="position:absolute;margin-left:262.1pt;margin-top:2.05pt;width:8.6pt;height:8.6pt;z-index:251660800;visibility:visible;mso-wrap-style:square;mso-wrap-distance-left:9pt;mso-wrap-distance-top:0;mso-wrap-distance-right:9pt;mso-wrap-distance-bottom:0;mso-position-horizontal:absolute;mso-position-horizontal-relative:text;mso-position-vertical:absolute;mso-position-vertical-relative:text;v-text-anchor:middle" o:gfxdata="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" fillcolor="#4472c4 [3204]" strokecolor="#1f3763 [1604]" strokeweight="1pt"/>
             </w:pict>
           </mc:Fallback>
         </mc:AlternateContent>
@@ -484,7 +432,7 @@
           </mc:Choice>
           <mc:Fallback>
             <w:pict>
-              <v:line w14:anchorId="66AADF18" id="Straight Connector 12" o:spid="_x0000_s1026" style="position:absolute;flip:y;z-index:251667456;visibility:visible;mso-wrap-style:square;mso-wrap-distance-left:9pt;mso-wrap-distance-top:0;mso-wrap-distance-right:9pt;mso-wrap-distance-bottom:0;mso-position-horizontal:absolute;mso-position-horizontal-relative:text;mso-position-vertical:absolute;mso-position-vertical-relative:text" from="265.9pt,1.3pt" to="265.9pt,44.45pt" o:gfxdata="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" strokecolor="#4472c4 [3204]" strokeweight=".5pt">
+              <v:line w14:anchorId="03BFCD3A" id="Straight Connector 12" o:spid="_x0000_s1026" style="position:absolute;flip:y;z-index:251667456;visibility:visible;mso-wrap-style:square;mso-wrap-distance-left:9pt;mso-wrap-distance-top:0;mso-wrap-distance-right:9pt;mso-wrap-distance-bottom:0;mso-position-horizontal:absolute;mso-position-horizontal-relative:text;mso-position-vertical:absolute;mso-position-vertical-relative:text" from="265.9pt,1.3pt" to="265.9pt,44.45pt" o:gfxdata="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" strokecolor="#4472c4 [3204]" strokeweight=".5pt">
                 <v:stroke joinstyle="miter"/>
               </v:line>
             </w:pict>
@@ -500,7 +448,7 @@
         <w:tblLook w:val="04A0" w:firstRow="1" w:lastRow="0" w:firstColumn="1" w:lastColumn="0" w:noHBand="0" w:noVBand="1"/>
       </w:tblPr>
       <w:tblGrid>
-        <w:gridCol w:w="3726"/>
+        <w:gridCol w:w="3955"/>
       </w:tblGrid>
       <w:tr>
         <w:trPr>
@@ -508,7 +456,7 @@
         </w:trPr>
         <w:tc>
           <w:tcPr>
-            <w:tcW w:w="3726" w:type="dxa"/>
+            <w:tcW w:w="3955" w:type="dxa"/>
           </w:tcPr>
           <w:p>
             <w:pPr>
@@ -518,7 +466,6 @@
                 <w:bCs/>
               </w:rPr>
             </w:pPr>
-            <w:proofErr w:type="spellStart"/>
             <w:r>
               <w:rPr>
                 <w:rFonts w:ascii="Times New Roman" w:hAnsi="Times New Roman" w:cs="Times New Roman"/>
@@ -527,7 +474,6 @@
               </w:rPr>
               <w:t>GameBoard</w:t>
             </w:r>
-            <w:proofErr w:type="spellEnd"/>
           </w:p>
         </w:tc>
       </w:tr>
@@ -537,7 +483,7 @@
         </w:trPr>
         <w:tc>
           <w:tcPr>
-            <w:tcW w:w="3726" w:type="dxa"/>
+            <w:tcW w:w="3955" w:type="dxa"/>
           </w:tcPr>
           <w:p>
             <w:pPr>
@@ -545,104 +491,74 @@
                 <w:rFonts w:ascii="Times New Roman" w:hAnsi="Times New Roman" w:cs="Times New Roman"/>
               </w:rPr>
             </w:pPr>
-            <w:proofErr w:type="spellStart"/>
-            <w:r>
-              <w:rPr>
-                <w:rFonts w:ascii="Times New Roman" w:hAnsi="Times New Roman" w:cs="Times New Roman"/>
-              </w:rPr>
-              <w:t>WordReader</w:t>
-            </w:r>
-            <w:proofErr w:type="spellEnd"/>
-            <w:r>
-              <w:rPr>
-                <w:rFonts w:ascii="Times New Roman" w:hAnsi="Times New Roman" w:cs="Times New Roman"/>
-              </w:rPr>
-              <w:t xml:space="preserve"> </w:t>
-            </w:r>
-            <w:proofErr w:type="spellStart"/>
-            <w:r>
-              <w:rPr>
-                <w:rFonts w:ascii="Times New Roman" w:hAnsi="Times New Roman" w:cs="Times New Roman"/>
-              </w:rPr>
-              <w:t>wordReader</w:t>
-            </w:r>
-            <w:proofErr w:type="spellEnd"/>
-          </w:p>
-          <w:p>
-            <w:pPr>
-              <w:rPr>
-                <w:rFonts w:ascii="Times New Roman" w:hAnsi="Times New Roman" w:cs="Times New Roman"/>
-              </w:rPr>
-            </w:pPr>
-            <w:r>
-              <w:rPr>
-                <w:rFonts w:ascii="Times New Roman" w:hAnsi="Times New Roman" w:cs="Times New Roman"/>
-              </w:rPr>
-              <w:t xml:space="preserve">String </w:t>
-            </w:r>
-            <w:proofErr w:type="spellStart"/>
-            <w:r>
-              <w:rPr>
-                <w:rFonts w:ascii="Times New Roman" w:hAnsi="Times New Roman" w:cs="Times New Roman"/>
-              </w:rPr>
-              <w:t>hiddenWord</w:t>
-            </w:r>
-            <w:proofErr w:type="spellEnd"/>
-          </w:p>
-          <w:p>
-            <w:pPr>
-              <w:rPr>
-                <w:rFonts w:ascii="Times New Roman" w:hAnsi="Times New Roman" w:cs="Times New Roman"/>
-              </w:rPr>
-            </w:pPr>
-            <w:proofErr w:type="gramStart"/>
-            <w:r>
-              <w:rPr>
-                <w:rFonts w:ascii="Times New Roman" w:hAnsi="Times New Roman" w:cs="Times New Roman"/>
-              </w:rPr>
-              <w:t>char[</w:t>
-            </w:r>
-            <w:proofErr w:type="gramEnd"/>
-            <w:r>
-              <w:rPr>
-                <w:rFonts w:ascii="Times New Roman" w:hAnsi="Times New Roman" w:cs="Times New Roman"/>
-              </w:rPr>
-              <w:t xml:space="preserve">] </w:t>
-            </w:r>
-            <w:proofErr w:type="spellStart"/>
-            <w:r>
-              <w:rPr>
-                <w:rFonts w:ascii="Times New Roman" w:hAnsi="Times New Roman" w:cs="Times New Roman"/>
-              </w:rPr>
-              <w:t>maskWord</w:t>
-            </w:r>
-            <w:proofErr w:type="spellEnd"/>
-          </w:p>
-          <w:p>
-            <w:pPr>
-              <w:rPr>
-                <w:rFonts w:ascii="Times New Roman" w:hAnsi="Times New Roman" w:cs="Times New Roman"/>
-              </w:rPr>
-            </w:pPr>
-            <w:r>
-              <w:rPr>
-                <w:rFonts w:ascii="Times New Roman" w:hAnsi="Times New Roman" w:cs="Times New Roman"/>
-              </w:rPr>
-              <w:t xml:space="preserve">set&lt;Character&gt; </w:t>
-            </w:r>
-            <w:proofErr w:type="spellStart"/>
-            <w:r>
-              <w:rPr>
-                <w:rFonts w:ascii="Times New Roman" w:hAnsi="Times New Roman" w:cs="Times New Roman"/>
-              </w:rPr>
-              <w:t>missedLetters</w:t>
-            </w:r>
-            <w:proofErr w:type="spellEnd"/>
-            <w:r>
-              <w:rPr>
-                <w:rFonts w:ascii="Times New Roman" w:hAnsi="Times New Roman" w:cs="Times New Roman"/>
-              </w:rPr>
-              <w:t xml:space="preserve"> </w:t>
+            <w:r>
+              <w:rPr>
+                <w:rFonts w:ascii="Times New Roman" w:hAnsi="Times New Roman" w:cs="Times New Roman"/>
+              </w:rPr>
+              <w:t>-</w:t>
+            </w:r>
+            <w:r>
+              <w:rPr>
+                <w:rFonts w:ascii="Times New Roman" w:hAnsi="Times New Roman" w:cs="Times New Roman"/>
+              </w:rPr>
+              <w:t>WordReader wordReader</w:t>
+            </w:r>
+          </w:p>
+          <w:p>
+            <w:pPr>
+              <w:rPr>
+                <w:rFonts w:ascii="Times New Roman" w:hAnsi="Times New Roman" w:cs="Times New Roman"/>
+              </w:rPr>
+            </w:pPr>
+            <w:r>
+              <w:rPr>
+                <w:rFonts w:ascii="Times New Roman" w:hAnsi="Times New Roman" w:cs="Times New Roman"/>
+              </w:rPr>
+              <w:t>-</w:t>
+            </w:r>
+            <w:r>
+              <w:rPr>
+                <w:rFonts w:ascii="Times New Roman" w:hAnsi="Times New Roman" w:cs="Times New Roman"/>
+              </w:rPr>
+              <w:t>String hiddenWord</w:t>
+            </w:r>
+          </w:p>
+          <w:p>
+            <w:pPr>
+              <w:rPr>
+                <w:rFonts w:ascii="Times New Roman" w:hAnsi="Times New Roman" w:cs="Times New Roman"/>
+              </w:rPr>
+            </w:pPr>
+            <w:r>
+              <w:rPr>
+                <w:rFonts w:ascii="Times New Roman" w:hAnsi="Times New Roman" w:cs="Times New Roman"/>
+              </w:rPr>
+              <w:t>-</w:t>
+            </w:r>
+            <w:r>
+              <w:rPr>
+                <w:rFonts w:ascii="Times New Roman" w:hAnsi="Times New Roman" w:cs="Times New Roman"/>
+              </w:rPr>
+              <w:t>char[] maskWord</w:t>
+            </w:r>
+          </w:p>
+          <w:p>
+            <w:pPr>
+              <w:rPr>
+                <w:rFonts w:ascii="Times New Roman" w:hAnsi="Times New Roman" w:cs="Times New Roman"/>
+              </w:rPr>
+            </w:pPr>
+            <w:r>
+              <w:rPr>
+                <w:rFonts w:ascii="Times New Roman" w:hAnsi="Times New Roman" w:cs="Times New Roman"/>
+              </w:rPr>
+              <w:t>-</w:t>
+            </w:r>
+            <w:r>
+              <w:rPr>
+                <w:rFonts w:ascii="Times New Roman" w:hAnsi="Times New Roman" w:cs="Times New Roman"/>
+              </w:rPr>
+              <w:t xml:space="preserve">set&lt;Character&gt; missedLetters </w:t>
             </w:r>
           </w:p>
         </w:tc>
@@ -653,7 +569,7 @@
         </w:trPr>
         <w:tc>
           <w:tcPr>
-            <w:tcW w:w="3726" w:type="dxa"/>
+            <w:tcW w:w="3955" w:type="dxa"/>
           </w:tcPr>
           <w:p>
             <w:pPr>
@@ -661,189 +577,105 @@
                 <w:rFonts w:ascii="Times New Roman" w:hAnsi="Times New Roman" w:cs="Times New Roman"/>
               </w:rPr>
             </w:pPr>
-            <w:proofErr w:type="gramStart"/>
-            <w:r>
-              <w:rPr>
-                <w:rFonts w:ascii="Times New Roman" w:hAnsi="Times New Roman" w:cs="Times New Roman"/>
-              </w:rPr>
-              <w:t>Gameboard(</w:t>
-            </w:r>
-            <w:proofErr w:type="spellStart"/>
-            <w:proofErr w:type="gramEnd"/>
-            <w:r>
-              <w:rPr>
-                <w:rFonts w:ascii="Times New Roman" w:hAnsi="Times New Roman" w:cs="Times New Roman"/>
-              </w:rPr>
-              <w:t>LevelMode</w:t>
-            </w:r>
-            <w:proofErr w:type="spellEnd"/>
-            <w:r>
-              <w:rPr>
-                <w:rFonts w:ascii="Times New Roman" w:hAnsi="Times New Roman" w:cs="Times New Roman"/>
-              </w:rPr>
-              <w:t xml:space="preserve"> mode)</w:t>
-            </w:r>
-          </w:p>
-          <w:p>
-            <w:pPr>
-              <w:rPr>
-                <w:rFonts w:ascii="Times New Roman" w:hAnsi="Times New Roman" w:cs="Times New Roman"/>
-              </w:rPr>
-            </w:pPr>
-            <w:r>
-              <w:rPr>
-                <w:rFonts w:ascii="Times New Roman" w:hAnsi="Times New Roman" w:cs="Times New Roman"/>
-              </w:rPr>
-              <w:t xml:space="preserve">int </w:t>
-            </w:r>
-            <w:proofErr w:type="spellStart"/>
-            <w:proofErr w:type="gramStart"/>
-            <w:r>
-              <w:rPr>
-                <w:rFonts w:ascii="Times New Roman" w:hAnsi="Times New Roman" w:cs="Times New Roman"/>
-              </w:rPr>
-              <w:t>getRemainingtries</w:t>
-            </w:r>
-            <w:proofErr w:type="spellEnd"/>
-            <w:r>
-              <w:rPr>
-                <w:rFonts w:ascii="Times New Roman" w:hAnsi="Times New Roman" w:cs="Times New Roman"/>
-              </w:rPr>
-              <w:t>(</w:t>
-            </w:r>
-            <w:proofErr w:type="gramEnd"/>
-            <w:r>
-              <w:rPr>
-                <w:rFonts w:ascii="Times New Roman" w:hAnsi="Times New Roman" w:cs="Times New Roman"/>
-              </w:rPr>
-              <w:t>)</w:t>
-            </w:r>
-          </w:p>
-          <w:p>
-            <w:pPr>
-              <w:rPr>
-                <w:rFonts w:ascii="Times New Roman" w:hAnsi="Times New Roman" w:cs="Times New Roman"/>
-              </w:rPr>
-            </w:pPr>
-            <w:r>
-              <w:rPr>
-                <w:rFonts w:ascii="Times New Roman" w:hAnsi="Times New Roman" w:cs="Times New Roman"/>
-              </w:rPr>
-              <w:t xml:space="preserve">void </w:t>
-            </w:r>
-            <w:proofErr w:type="spellStart"/>
-            <w:proofErr w:type="gramStart"/>
-            <w:r>
-              <w:rPr>
-                <w:rFonts w:ascii="Times New Roman" w:hAnsi="Times New Roman" w:cs="Times New Roman"/>
-              </w:rPr>
-              <w:t>enterLetter</w:t>
-            </w:r>
-            <w:proofErr w:type="spellEnd"/>
-            <w:r>
-              <w:rPr>
-                <w:rFonts w:ascii="Times New Roman" w:hAnsi="Times New Roman" w:cs="Times New Roman"/>
-              </w:rPr>
-              <w:t>(</w:t>
-            </w:r>
-            <w:proofErr w:type="gramEnd"/>
-            <w:r>
-              <w:rPr>
-                <w:rFonts w:ascii="Times New Roman" w:hAnsi="Times New Roman" w:cs="Times New Roman"/>
-              </w:rPr>
-              <w:t xml:space="preserve">char </w:t>
-            </w:r>
-            <w:proofErr w:type="spellStart"/>
-            <w:r>
-              <w:rPr>
-                <w:rFonts w:ascii="Times New Roman" w:hAnsi="Times New Roman" w:cs="Times New Roman"/>
-              </w:rPr>
-              <w:t>guessesLetter</w:t>
-            </w:r>
-            <w:proofErr w:type="spellEnd"/>
-            <w:r>
-              <w:rPr>
-                <w:rFonts w:ascii="Times New Roman" w:hAnsi="Times New Roman" w:cs="Times New Roman"/>
-              </w:rPr>
-              <w:t>)</w:t>
-            </w:r>
-          </w:p>
-          <w:p>
-            <w:pPr>
-              <w:rPr>
-                <w:rFonts w:ascii="Times New Roman" w:hAnsi="Times New Roman" w:cs="Times New Roman"/>
-              </w:rPr>
-            </w:pPr>
-            <w:proofErr w:type="spellStart"/>
-            <w:r>
-              <w:rPr>
-                <w:rFonts w:ascii="Times New Roman" w:hAnsi="Times New Roman" w:cs="Times New Roman"/>
-              </w:rPr>
-              <w:t>boolean</w:t>
-            </w:r>
-            <w:proofErr w:type="spellEnd"/>
+            <w:r>
+              <w:rPr>
+                <w:rFonts w:ascii="Times New Roman" w:hAnsi="Times New Roman" w:cs="Times New Roman"/>
+              </w:rPr>
+              <w:t>+</w:t>
+            </w:r>
+            <w:r>
+              <w:rPr>
+                <w:rFonts w:ascii="Times New Roman" w:hAnsi="Times New Roman" w:cs="Times New Roman"/>
+              </w:rPr>
+              <w:t>Gameboard(LevelMode mode)</w:t>
+            </w:r>
+          </w:p>
+          <w:p>
+            <w:pPr>
+              <w:rPr>
+                <w:rFonts w:ascii="Times New Roman" w:hAnsi="Times New Roman" w:cs="Times New Roman"/>
+              </w:rPr>
+            </w:pPr>
+            <w:r>
+              <w:rPr>
+                <w:rFonts w:ascii="Times New Roman" w:hAnsi="Times New Roman" w:cs="Times New Roman"/>
+              </w:rPr>
+              <w:t>-</w:t>
+            </w:r>
+            <w:r>
+              <w:rPr>
+                <w:rFonts w:ascii="Times New Roman" w:hAnsi="Times New Roman" w:cs="Times New Roman"/>
+              </w:rPr>
+              <w:t>int getRemainingtries()</w:t>
+            </w:r>
+          </w:p>
+          <w:p>
+            <w:pPr>
+              <w:rPr>
+                <w:rFonts w:ascii="Times New Roman" w:hAnsi="Times New Roman" w:cs="Times New Roman"/>
+              </w:rPr>
+            </w:pPr>
+            <w:r>
+              <w:rPr>
+                <w:rFonts w:ascii="Times New Roman" w:hAnsi="Times New Roman" w:cs="Times New Roman"/>
+              </w:rPr>
+              <w:t>+</w:t>
+            </w:r>
+            <w:r>
+              <w:rPr>
+                <w:rFonts w:ascii="Times New Roman" w:hAnsi="Times New Roman" w:cs="Times New Roman"/>
+              </w:rPr>
+              <w:t>void enterLetter(char</w:t>
+            </w:r>
             <w:r>
               <w:rPr>
                 <w:rFonts w:ascii="Times New Roman" w:hAnsi="Times New Roman" w:cs="Times New Roman"/>
               </w:rPr>
               <w:t xml:space="preserve"> </w:t>
             </w:r>
-            <w:proofErr w:type="spellStart"/>
-            <w:proofErr w:type="gramStart"/>
-            <w:r>
-              <w:rPr>
-                <w:rFonts w:ascii="Times New Roman" w:hAnsi="Times New Roman" w:cs="Times New Roman"/>
-              </w:rPr>
-              <w:t>gameOver</w:t>
-            </w:r>
-            <w:proofErr w:type="spellEnd"/>
-            <w:r>
-              <w:rPr>
-                <w:rFonts w:ascii="Times New Roman" w:hAnsi="Times New Roman" w:cs="Times New Roman"/>
-              </w:rPr>
-              <w:t>(</w:t>
-            </w:r>
-            <w:proofErr w:type="gramEnd"/>
-            <w:r>
-              <w:rPr>
-                <w:rFonts w:ascii="Times New Roman" w:hAnsi="Times New Roman" w:cs="Times New Roman"/>
-              </w:rPr>
-              <w:t>)</w:t>
-            </w:r>
-          </w:p>
-          <w:p>
-            <w:pPr>
-              <w:rPr>
-                <w:rFonts w:ascii="Times New Roman" w:hAnsi="Times New Roman" w:cs="Times New Roman"/>
-              </w:rPr>
-            </w:pPr>
-            <w:r>
-              <w:rPr>
-                <w:rFonts w:ascii="Times New Roman" w:hAnsi="Times New Roman" w:cs="Times New Roman"/>
-              </w:rPr>
-              <w:t xml:space="preserve">String </w:t>
-            </w:r>
-            <w:proofErr w:type="spellStart"/>
-            <w:proofErr w:type="gramStart"/>
-            <w:r>
-              <w:rPr>
-                <w:rFonts w:ascii="Times New Roman" w:hAnsi="Times New Roman" w:cs="Times New Roman"/>
-              </w:rPr>
-              <w:t>toString</w:t>
-            </w:r>
-            <w:proofErr w:type="spellEnd"/>
-            <w:r>
-              <w:rPr>
-                <w:rFonts w:ascii="Times New Roman" w:hAnsi="Times New Roman" w:cs="Times New Roman"/>
-              </w:rPr>
-              <w:t>(</w:t>
-            </w:r>
-            <w:proofErr w:type="gramEnd"/>
-            <w:r>
-              <w:rPr>
-                <w:rFonts w:ascii="Times New Roman" w:hAnsi="Times New Roman" w:cs="Times New Roman"/>
-              </w:rPr>
-              <w:t>)</w:t>
+            <w:r>
+              <w:rPr>
+                <w:rFonts w:ascii="Times New Roman" w:hAnsi="Times New Roman" w:cs="Times New Roman"/>
+              </w:rPr>
+              <w:t>guessesLetter)</w:t>
+            </w:r>
+          </w:p>
+          <w:p>
+            <w:pPr>
+              <w:rPr>
+                <w:rFonts w:ascii="Times New Roman" w:hAnsi="Times New Roman" w:cs="Times New Roman"/>
+              </w:rPr>
+            </w:pPr>
+            <w:r>
+              <w:rPr>
+                <w:rFonts w:ascii="Times New Roman" w:hAnsi="Times New Roman" w:cs="Times New Roman"/>
+              </w:rPr>
+              <w:t>+</w:t>
+            </w:r>
+            <w:r>
+              <w:rPr>
+                <w:rFonts w:ascii="Times New Roman" w:hAnsi="Times New Roman" w:cs="Times New Roman"/>
+              </w:rPr>
+              <w:t>boolean gameOver()</w:t>
+            </w:r>
+          </w:p>
+          <w:p>
+            <w:pPr>
+              <w:rPr>
+                <w:rFonts w:ascii="Times New Roman" w:hAnsi="Times New Roman" w:cs="Times New Roman"/>
+              </w:rPr>
+            </w:pPr>
+            <w:r>
+              <w:rPr>
+                <w:rFonts w:ascii="Times New Roman" w:hAnsi="Times New Roman" w:cs="Times New Roman"/>
+              </w:rPr>
+              <w:t>+</w:t>
+            </w:r>
+            <w:r>
+              <w:rPr>
+                <w:rFonts w:ascii="Times New Roman" w:hAnsi="Times New Roman" w:cs="Times New Roman"/>
+              </w:rPr>
+              <w:t>String toString()</w:t>
             </w:r>
           </w:p>
         </w:tc>
@@ -912,7 +744,7 @@
           </mc:Choice>
           <mc:Fallback>
             <w:pict>
-              <v:line w14:anchorId="60F618DF" id="Straight Connector 15" o:spid="_x0000_s1026" style="position:absolute;z-index:251670528;visibility:visible;mso-wrap-style:square;mso-wrap-distance-left:9pt;mso-wrap-distance-top:0;mso-wrap-distance-right:9pt;mso-wrap-distance-bottom:0;mso-position-horizontal:absolute;mso-position-horizontal-relative:text;mso-position-vertical:absolute;mso-position-vertical-relative:text" from="119.25pt,13.4pt" to="214.5pt,14.15pt" o:gfxdata="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" strokecolor="#4472c4 [3204]" strokeweight=".5pt">
+              <v:line w14:anchorId="17DD5DD4" id="Straight Connector 15" o:spid="_x0000_s1026" style="position:absolute;z-index:251670528;visibility:visible;mso-wrap-style:square;mso-wrap-distance-left:9pt;mso-wrap-distance-top:0;mso-wrap-distance-right:9pt;mso-wrap-distance-bottom:0;mso-position-horizontal:absolute;mso-position-horizontal-relative:text;mso-position-vertical:absolute;mso-position-vertical-relative:text" from="119.25pt,13.4pt" to="214.5pt,14.15pt" o:gfxdata="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" strokecolor="#4472c4 [3204]" strokeweight=".5pt">
                 <v:stroke joinstyle="miter"/>
               </v:line>
             </w:pict>
@@ -982,7 +814,7 @@
           </mc:Choice>
           <mc:Fallback>
             <w:pict>
-              <v:line w14:anchorId="5F098581" id="Straight Connector 14" o:spid="_x0000_s1026" style="position:absolute;flip:x y;z-index:251669504;visibility:visible;mso-wrap-style:square;mso-width-percent:0;mso-height-percent:0;mso-wrap-distance-left:9pt;mso-wrap-distance-top:0;mso-wrap-distance-right:9pt;mso-wrap-distance-bottom:0;mso-position-horizontal:absolute;mso-position-horizontal-relative:text;mso-position-vertical:absolute;mso-position-vertical-relative:text;mso-width-percent:0;mso-height-percent:0;mso-width-relative:margin;mso-height-relative:margin" from="118.5pt,12.65pt" to="119.25pt,260.9pt" o:gfxdata="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" strokecolor="#4472c4 [3204]" strokeweight=".5pt">
+              <v:line w14:anchorId="0D91DF45" id="Straight Connector 14" o:spid="_x0000_s1026" style="position:absolute;flip:x y;z-index:251669504;visibility:visible;mso-wrap-style:square;mso-width-percent:0;mso-height-percent:0;mso-wrap-distance-left:9pt;mso-wrap-distance-top:0;mso-wrap-distance-right:9pt;mso-wrap-distance-bottom:0;mso-position-horizontal:absolute;mso-position-horizontal-relative:text;mso-position-vertical:absolute;mso-position-vertical-relative:text;mso-width-percent:0;mso-height-percent:0;mso-width-relative:margin;mso-height-relative:margin" from="118.5pt,12.65pt" to="119.25pt,260.9pt" o:gfxdata="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" strokecolor="#4472c4 [3204]" strokeweight=".5pt">
                 <v:stroke joinstyle="miter"/>
               </v:line>
             </w:pict>
@@ -996,8 +828,6 @@
           <w:rFonts w:ascii="Times New Roman" w:hAnsi="Times New Roman" w:cs="Times New Roman"/>
         </w:rPr>
       </w:pPr>
-      <w:bookmarkStart w:id="0" w:name="_GoBack"/>
-      <w:bookmarkEnd w:id="0"/>
     </w:p>
     <w:tbl>
       <w:tblPr>
@@ -1025,7 +855,6 @@
                 <w:bCs/>
               </w:rPr>
             </w:pPr>
-            <w:proofErr w:type="spellStart"/>
             <w:r>
               <w:rPr>
                 <w:rFonts w:ascii="Times New Roman" w:hAnsi="Times New Roman" w:cs="Times New Roman"/>
@@ -1034,7 +863,6 @@
               </w:rPr>
               <w:t>LevelMode</w:t>
             </w:r>
-            <w:proofErr w:type="spellEnd"/>
           </w:p>
           <w:p>
             <w:pPr>
@@ -1059,38 +887,36 @@
                 <w:rFonts w:ascii="Times New Roman" w:hAnsi="Times New Roman" w:cs="Times New Roman"/>
               </w:rPr>
             </w:pPr>
-            <w:proofErr w:type="spellStart"/>
-            <w:r>
-              <w:rPr>
-                <w:rFonts w:ascii="Times New Roman" w:hAnsi="Times New Roman" w:cs="Times New Roman"/>
-              </w:rPr>
-              <w:t>enum</w:t>
-            </w:r>
-            <w:proofErr w:type="spellEnd"/>
-            <w:r>
-              <w:rPr>
-                <w:rFonts w:ascii="Times New Roman" w:hAnsi="Times New Roman" w:cs="Times New Roman"/>
-              </w:rPr>
-              <w:t xml:space="preserve"> </w:t>
-            </w:r>
-            <w:proofErr w:type="spellStart"/>
-            <w:r>
-              <w:rPr>
-                <w:rFonts w:ascii="Times New Roman" w:hAnsi="Times New Roman" w:cs="Times New Roman"/>
-              </w:rPr>
-              <w:t>LevelMode</w:t>
-            </w:r>
-            <w:proofErr w:type="spellEnd"/>
-          </w:p>
-          <w:p>
-            <w:pPr>
-              <w:rPr>
-                <w:rFonts w:ascii="Times New Roman" w:hAnsi="Times New Roman" w:cs="Times New Roman"/>
-              </w:rPr>
-            </w:pPr>
-            <w:r>
-              <w:rPr>
-                <w:rFonts w:ascii="Times New Roman" w:hAnsi="Times New Roman" w:cs="Times New Roman"/>
+            <w:r>
+              <w:rPr>
+                <w:rFonts w:ascii="Times New Roman" w:hAnsi="Times New Roman" w:cs="Times New Roman"/>
+              </w:rPr>
+              <w:t>+</w:t>
+            </w:r>
+            <w:r>
+              <w:rPr>
+                <w:rFonts w:ascii="Times New Roman" w:hAnsi="Times New Roman" w:cs="Times New Roman"/>
+              </w:rPr>
+              <w:t>enum LevelMode</w:t>
+            </w:r>
+          </w:p>
+          <w:p>
+            <w:pPr>
+              <w:rPr>
+                <w:rFonts w:ascii="Times New Roman" w:hAnsi="Times New Roman" w:cs="Times New Roman"/>
+                <w:u w:val="single"/>
+              </w:rPr>
+            </w:pPr>
+            <w:r>
+              <w:rPr>
+                <w:rFonts w:ascii="Times New Roman" w:hAnsi="Times New Roman" w:cs="Times New Roman"/>
+              </w:rPr>
+              <w:t>-</w:t>
+            </w:r>
+            <w:r>
+              <w:rPr>
+                <w:rFonts w:ascii="Times New Roman" w:hAnsi="Times New Roman" w:cs="Times New Roman"/>
+                <w:u w:val="single"/>
               </w:rPr>
               <w:t>String CONFIG</w:t>
             </w:r>
@@ -1099,11 +925,20 @@
             <w:pPr>
               <w:rPr>
                 <w:rFonts w:ascii="Times New Roman" w:hAnsi="Times New Roman" w:cs="Times New Roman"/>
-              </w:rPr>
-            </w:pPr>
-            <w:r>
-              <w:rPr>
-                <w:rFonts w:ascii="Times New Roman" w:hAnsi="Times New Roman" w:cs="Times New Roman"/>
+                <w:u w:val="single"/>
+              </w:rPr>
+            </w:pPr>
+            <w:r>
+              <w:rPr>
+                <w:rFonts w:ascii="Times New Roman" w:hAnsi="Times New Roman" w:cs="Times New Roman"/>
+                <w:u w:val="single"/>
+              </w:rPr>
+              <w:t>-</w:t>
+            </w:r>
+            <w:r>
+              <w:rPr>
+                <w:rFonts w:ascii="Times New Roman" w:hAnsi="Times New Roman" w:cs="Times New Roman"/>
+                <w:u w:val="single"/>
               </w:rPr>
               <w:t>int DEFAULT_MAX_NUM_TRIES</w:t>
             </w:r>
@@ -1112,11 +947,20 @@
             <w:pPr>
               <w:rPr>
                 <w:rFonts w:ascii="Times New Roman" w:hAnsi="Times New Roman" w:cs="Times New Roman"/>
-              </w:rPr>
-            </w:pPr>
-            <w:r>
-              <w:rPr>
-                <w:rFonts w:ascii="Times New Roman" w:hAnsi="Times New Roman" w:cs="Times New Roman"/>
+                <w:u w:val="single"/>
+              </w:rPr>
+            </w:pPr>
+            <w:r>
+              <w:rPr>
+                <w:rFonts w:ascii="Times New Roman" w:hAnsi="Times New Roman" w:cs="Times New Roman"/>
+                <w:u w:val="single"/>
+              </w:rPr>
+              <w:t>-</w:t>
+            </w:r>
+            <w:r>
+              <w:rPr>
+                <w:rFonts w:ascii="Times New Roman" w:hAnsi="Times New Roman" w:cs="Times New Roman"/>
+                <w:u w:val="single"/>
               </w:rPr>
               <w:t>String DEFAULT_DICTIONARY_FILE</w:t>
             </w:r>
@@ -1131,65 +975,66 @@
               <w:rPr>
                 <w:rFonts w:ascii="Times New Roman" w:hAnsi="Times New Roman" w:cs="Times New Roman"/>
               </w:rPr>
-              <w:t xml:space="preserve">Properties </w:t>
-            </w:r>
-            <w:proofErr w:type="spellStart"/>
-            <w:r>
-              <w:rPr>
-                <w:rFonts w:ascii="Times New Roman" w:hAnsi="Times New Roman" w:cs="Times New Roman"/>
-              </w:rPr>
-              <w:t>properties</w:t>
-            </w:r>
-            <w:proofErr w:type="spellEnd"/>
-          </w:p>
-          <w:p>
-            <w:pPr>
-              <w:rPr>
-                <w:rFonts w:ascii="Times New Roman" w:hAnsi="Times New Roman" w:cs="Times New Roman"/>
-              </w:rPr>
-            </w:pPr>
-            <w:r>
-              <w:rPr>
-                <w:rFonts w:ascii="Times New Roman" w:hAnsi="Times New Roman" w:cs="Times New Roman"/>
-              </w:rPr>
-              <w:t xml:space="preserve">String </w:t>
-            </w:r>
-            <w:proofErr w:type="spellStart"/>
-            <w:r>
-              <w:rPr>
-                <w:rFonts w:ascii="Times New Roman" w:hAnsi="Times New Roman" w:cs="Times New Roman"/>
-              </w:rPr>
-              <w:t>dictFile</w:t>
-            </w:r>
-            <w:proofErr w:type="spellEnd"/>
-          </w:p>
-          <w:p>
-            <w:pPr>
-              <w:rPr>
-                <w:rFonts w:ascii="Times New Roman" w:hAnsi="Times New Roman" w:cs="Times New Roman"/>
-              </w:rPr>
-            </w:pPr>
-            <w:r>
-              <w:rPr>
-                <w:rFonts w:ascii="Times New Roman" w:hAnsi="Times New Roman" w:cs="Times New Roman"/>
-              </w:rPr>
-              <w:t xml:space="preserve">int </w:t>
-            </w:r>
-            <w:proofErr w:type="spellStart"/>
-            <w:r>
-              <w:rPr>
-                <w:rFonts w:ascii="Times New Roman" w:hAnsi="Times New Roman" w:cs="Times New Roman"/>
-              </w:rPr>
-              <w:t>maxNumTries</w:t>
-            </w:r>
-            <w:proofErr w:type="spellEnd"/>
-          </w:p>
-          <w:p>
-            <w:pPr>
-              <w:rPr>
-                <w:rFonts w:ascii="Times New Roman" w:hAnsi="Times New Roman" w:cs="Times New Roman"/>
-              </w:rPr>
-            </w:pPr>
+              <w:t>+</w:t>
+            </w:r>
+            <w:r>
+              <w:rPr>
+                <w:rFonts w:ascii="Times New Roman" w:hAnsi="Times New Roman" w:cs="Times New Roman"/>
+                <w:u w:val="single"/>
+              </w:rPr>
+              <w:t>Properties properties</w:t>
+            </w:r>
+          </w:p>
+          <w:p>
+            <w:pPr>
+              <w:rPr>
+                <w:rFonts w:ascii="Times New Roman" w:hAnsi="Times New Roman" w:cs="Times New Roman"/>
+              </w:rPr>
+            </w:pPr>
+            <w:r>
+              <w:rPr>
+                <w:rFonts w:ascii="Times New Roman" w:hAnsi="Times New Roman" w:cs="Times New Roman"/>
+              </w:rPr>
+              <w:t>-</w:t>
+            </w:r>
+            <w:r>
+              <w:rPr>
+                <w:rFonts w:ascii="Times New Roman" w:hAnsi="Times New Roman" w:cs="Times New Roman"/>
+              </w:rPr>
+              <w:t>String dictFile</w:t>
+            </w:r>
+          </w:p>
+          <w:p>
+            <w:pPr>
+              <w:rPr>
+                <w:rFonts w:ascii="Times New Roman" w:hAnsi="Times New Roman" w:cs="Times New Roman"/>
+              </w:rPr>
+            </w:pPr>
+            <w:r>
+              <w:rPr>
+                <w:rFonts w:ascii="Times New Roman" w:hAnsi="Times New Roman" w:cs="Times New Roman"/>
+              </w:rPr>
+              <w:t>-</w:t>
+            </w:r>
+            <w:r>
+              <w:rPr>
+                <w:rFonts w:ascii="Times New Roman" w:hAnsi="Times New Roman" w:cs="Times New Roman"/>
+              </w:rPr>
+              <w:t>int maxNumTries</w:t>
+            </w:r>
+          </w:p>
+          <w:p>
+            <w:pPr>
+              <w:rPr>
+                <w:rFonts w:ascii="Times New Roman" w:hAnsi="Times New Roman" w:cs="Times New Roman"/>
+              </w:rPr>
+            </w:pPr>
+            <w:r>
+              <w:rPr>
+                <w:rFonts w:ascii="Times New Roman" w:hAnsi="Times New Roman" w:cs="Times New Roman"/>
+              </w:rPr>
+              <w:t>-</w:t>
+            </w:r>
             <w:r>
               <w:rPr>
                 <w:rFonts w:ascii="Times New Roman" w:hAnsi="Times New Roman" w:cs="Times New Roman"/>
@@ -1213,167 +1058,93 @@
                 <w:rFonts w:ascii="Times New Roman" w:hAnsi="Times New Roman" w:cs="Times New Roman"/>
               </w:rPr>
             </w:pPr>
-            <w:proofErr w:type="spellStart"/>
-            <w:proofErr w:type="gramStart"/>
-            <w:r>
-              <w:rPr>
-                <w:rFonts w:ascii="Times New Roman" w:hAnsi="Times New Roman" w:cs="Times New Roman"/>
-              </w:rPr>
-              <w:t>LevelMode</w:t>
-            </w:r>
-            <w:proofErr w:type="spellEnd"/>
-            <w:r>
-              <w:rPr>
-                <w:rFonts w:ascii="Times New Roman" w:hAnsi="Times New Roman" w:cs="Times New Roman"/>
-              </w:rPr>
-              <w:t>(</w:t>
-            </w:r>
-            <w:proofErr w:type="gramEnd"/>
-            <w:r>
-              <w:rPr>
-                <w:rFonts w:ascii="Times New Roman" w:hAnsi="Times New Roman" w:cs="Times New Roman"/>
-              </w:rPr>
-              <w:t>String description)</w:t>
-            </w:r>
-          </w:p>
-          <w:p>
-            <w:pPr>
-              <w:rPr>
-                <w:rFonts w:ascii="Times New Roman" w:hAnsi="Times New Roman" w:cs="Times New Roman"/>
-              </w:rPr>
-            </w:pPr>
-            <w:r>
-              <w:rPr>
-                <w:rFonts w:ascii="Times New Roman" w:hAnsi="Times New Roman" w:cs="Times New Roman"/>
-              </w:rPr>
-              <w:t xml:space="preserve">Void </w:t>
-            </w:r>
-            <w:proofErr w:type="spellStart"/>
-            <w:proofErr w:type="gramStart"/>
-            <w:r>
-              <w:rPr>
-                <w:rFonts w:ascii="Times New Roman" w:hAnsi="Times New Roman" w:cs="Times New Roman"/>
-              </w:rPr>
-              <w:t>init</w:t>
-            </w:r>
-            <w:proofErr w:type="spellEnd"/>
-            <w:r>
-              <w:rPr>
-                <w:rFonts w:ascii="Times New Roman" w:hAnsi="Times New Roman" w:cs="Times New Roman"/>
-              </w:rPr>
-              <w:t>(</w:t>
-            </w:r>
-            <w:proofErr w:type="gramEnd"/>
-            <w:r>
-              <w:rPr>
-                <w:rFonts w:ascii="Times New Roman" w:hAnsi="Times New Roman" w:cs="Times New Roman"/>
-              </w:rPr>
-              <w:t>)</w:t>
-            </w:r>
-          </w:p>
-          <w:p>
-            <w:pPr>
-              <w:rPr>
-                <w:rFonts w:ascii="Times New Roman" w:hAnsi="Times New Roman" w:cs="Times New Roman"/>
-              </w:rPr>
-            </w:pPr>
-            <w:r>
-              <w:rPr>
-                <w:rFonts w:ascii="Times New Roman" w:hAnsi="Times New Roman" w:cs="Times New Roman"/>
-              </w:rPr>
-              <w:t xml:space="preserve">String </w:t>
-            </w:r>
-            <w:proofErr w:type="spellStart"/>
-            <w:proofErr w:type="gramStart"/>
-            <w:r>
-              <w:rPr>
-                <w:rFonts w:ascii="Times New Roman" w:hAnsi="Times New Roman" w:cs="Times New Roman"/>
-              </w:rPr>
-              <w:t>getDictFile</w:t>
-            </w:r>
-            <w:proofErr w:type="spellEnd"/>
-            <w:r>
-              <w:rPr>
-                <w:rFonts w:ascii="Times New Roman" w:hAnsi="Times New Roman" w:cs="Times New Roman"/>
-              </w:rPr>
-              <w:t>(</w:t>
-            </w:r>
-            <w:proofErr w:type="gramEnd"/>
-            <w:r>
-              <w:rPr>
-                <w:rFonts w:ascii="Times New Roman" w:hAnsi="Times New Roman" w:cs="Times New Roman"/>
-              </w:rPr>
-              <w:t>)</w:t>
-            </w:r>
-          </w:p>
-          <w:p>
-            <w:pPr>
-              <w:rPr>
-                <w:rFonts w:ascii="Times New Roman" w:hAnsi="Times New Roman" w:cs="Times New Roman"/>
-              </w:rPr>
-            </w:pPr>
-            <w:r>
-              <w:rPr>
-                <w:rFonts w:ascii="Times New Roman" w:hAnsi="Times New Roman" w:cs="Times New Roman"/>
-              </w:rPr>
-              <w:t xml:space="preserve">Int </w:t>
-            </w:r>
-            <w:proofErr w:type="spellStart"/>
-            <w:proofErr w:type="gramStart"/>
-            <w:r>
-              <w:rPr>
-                <w:rFonts w:ascii="Times New Roman" w:hAnsi="Times New Roman" w:cs="Times New Roman"/>
-              </w:rPr>
-              <w:t>getMaxNumTries</w:t>
-            </w:r>
-            <w:proofErr w:type="spellEnd"/>
-            <w:r>
-              <w:rPr>
-                <w:rFonts w:ascii="Times New Roman" w:hAnsi="Times New Roman" w:cs="Times New Roman"/>
-              </w:rPr>
-              <w:t>(</w:t>
-            </w:r>
-            <w:proofErr w:type="gramEnd"/>
-            <w:r>
-              <w:rPr>
-                <w:rFonts w:ascii="Times New Roman" w:hAnsi="Times New Roman" w:cs="Times New Roman"/>
-              </w:rPr>
-              <w:t>)</w:t>
-            </w:r>
-          </w:p>
-          <w:p>
-            <w:pPr>
-              <w:rPr>
-                <w:rFonts w:ascii="Times New Roman" w:hAnsi="Times New Roman" w:cs="Times New Roman"/>
-              </w:rPr>
-            </w:pPr>
-            <w:r>
-              <w:rPr>
-                <w:rFonts w:ascii="Times New Roman" w:hAnsi="Times New Roman" w:cs="Times New Roman"/>
-              </w:rPr>
-              <w:t xml:space="preserve">String </w:t>
-            </w:r>
-            <w:proofErr w:type="spellStart"/>
-            <w:proofErr w:type="gramStart"/>
-            <w:r>
-              <w:rPr>
-                <w:rFonts w:ascii="Times New Roman" w:hAnsi="Times New Roman" w:cs="Times New Roman"/>
-              </w:rPr>
-              <w:t>toString</w:t>
-            </w:r>
-            <w:proofErr w:type="spellEnd"/>
-            <w:r>
-              <w:rPr>
-                <w:rFonts w:ascii="Times New Roman" w:hAnsi="Times New Roman" w:cs="Times New Roman"/>
-              </w:rPr>
-              <w:t>(</w:t>
-            </w:r>
-            <w:proofErr w:type="gramEnd"/>
-            <w:r>
-              <w:rPr>
-                <w:rFonts w:ascii="Times New Roman" w:hAnsi="Times New Roman" w:cs="Times New Roman"/>
-              </w:rPr>
-              <w:t>)</w:t>
+            <w:r>
+              <w:rPr>
+                <w:rFonts w:ascii="Times New Roman" w:hAnsi="Times New Roman" w:cs="Times New Roman"/>
+              </w:rPr>
+              <w:t>-</w:t>
+            </w:r>
+            <w:r>
+              <w:rPr>
+                <w:rFonts w:ascii="Times New Roman" w:hAnsi="Times New Roman" w:cs="Times New Roman"/>
+              </w:rPr>
+              <w:t>LevelMode(String description)</w:t>
+            </w:r>
+          </w:p>
+          <w:p>
+            <w:pPr>
+              <w:rPr>
+                <w:rFonts w:ascii="Times New Roman" w:hAnsi="Times New Roman" w:cs="Times New Roman"/>
+              </w:rPr>
+            </w:pPr>
+            <w:r>
+              <w:rPr>
+                <w:rFonts w:ascii="Times New Roman" w:hAnsi="Times New Roman" w:cs="Times New Roman"/>
+              </w:rPr>
+              <w:t>-</w:t>
+            </w:r>
+            <w:r>
+              <w:rPr>
+                <w:rFonts w:ascii="Times New Roman" w:hAnsi="Times New Roman" w:cs="Times New Roman"/>
+              </w:rPr>
+              <w:t>Void init()</w:t>
+            </w:r>
+          </w:p>
+          <w:p>
+            <w:pPr>
+              <w:rPr>
+                <w:rFonts w:ascii="Times New Roman" w:hAnsi="Times New Roman" w:cs="Times New Roman"/>
+              </w:rPr>
+            </w:pPr>
+            <w:r>
+              <w:rPr>
+                <w:rFonts w:ascii="Times New Roman" w:hAnsi="Times New Roman" w:cs="Times New Roman"/>
+              </w:rPr>
+              <w:t>+</w:t>
+            </w:r>
+            <w:r>
+              <w:rPr>
+                <w:rFonts w:ascii="Times New Roman" w:hAnsi="Times New Roman" w:cs="Times New Roman"/>
+              </w:rPr>
+              <w:t>String getDictFile()</w:t>
+            </w:r>
+          </w:p>
+          <w:p>
+            <w:pPr>
+              <w:rPr>
+                <w:rFonts w:ascii="Times New Roman" w:hAnsi="Times New Roman" w:cs="Times New Roman"/>
+              </w:rPr>
+            </w:pPr>
+            <w:r>
+              <w:rPr>
+                <w:rFonts w:ascii="Times New Roman" w:hAnsi="Times New Roman" w:cs="Times New Roman"/>
+              </w:rPr>
+              <w:t>+</w:t>
+            </w:r>
+            <w:r>
+              <w:rPr>
+                <w:rFonts w:ascii="Times New Roman" w:hAnsi="Times New Roman" w:cs="Times New Roman"/>
+              </w:rPr>
+              <w:t>Int getMaxNumTries()</w:t>
+            </w:r>
+          </w:p>
+          <w:p>
+            <w:pPr>
+              <w:rPr>
+                <w:rFonts w:ascii="Times New Roman" w:hAnsi="Times New Roman" w:cs="Times New Roman"/>
+              </w:rPr>
+            </w:pPr>
+            <w:r>
+              <w:rPr>
+                <w:rFonts w:ascii="Times New Roman" w:hAnsi="Times New Roman" w:cs="Times New Roman"/>
+              </w:rPr>
+              <w:t>+</w:t>
+            </w:r>
+            <w:r>
+              <w:rPr>
+                <w:rFonts w:ascii="Times New Roman" w:hAnsi="Times New Roman" w:cs="Times New Roman"/>
+              </w:rPr>
+              <w:t>String toString()</w:t>
             </w:r>
           </w:p>
         </w:tc>
@@ -1405,7 +1176,6 @@
                 <w:bCs/>
               </w:rPr>
             </w:pPr>
-            <w:proofErr w:type="spellStart"/>
             <w:r>
               <w:rPr>
                 <w:rFonts w:ascii="Times New Roman" w:hAnsi="Times New Roman" w:cs="Times New Roman"/>
@@ -1414,7 +1184,6 @@
               </w:rPr>
               <w:t>WordReader</w:t>
             </w:r>
-            <w:proofErr w:type="spellEnd"/>
           </w:p>
         </w:tc>
       </w:tr>
@@ -1432,28 +1201,20 @@
                 <w:rFonts w:ascii="Times New Roman" w:hAnsi="Times New Roman" w:cs="Times New Roman"/>
               </w:rPr>
             </w:pPr>
-            <w:proofErr w:type="spellStart"/>
-            <w:r>
-              <w:rPr>
-                <w:rFonts w:ascii="Times New Roman" w:hAnsi="Times New Roman" w:cs="Times New Roman"/>
-              </w:rPr>
-              <w:t>ArrayList</w:t>
-            </w:r>
-            <w:proofErr w:type="spellEnd"/>
-            <w:r>
-              <w:rPr>
-                <w:rFonts w:ascii="Times New Roman" w:hAnsi="Times New Roman" w:cs="Times New Roman"/>
-              </w:rPr>
-              <w:t xml:space="preserve">&lt;String&gt; </w:t>
-            </w:r>
-            <w:proofErr w:type="spellStart"/>
-            <w:r>
-              <w:rPr>
-                <w:rFonts w:ascii="Times New Roman" w:hAnsi="Times New Roman" w:cs="Times New Roman"/>
-              </w:rPr>
-              <w:t>dict</w:t>
-            </w:r>
-            <w:proofErr w:type="spellEnd"/>
+            <w:r>
+              <w:rPr>
+                <w:rFonts w:ascii="Times New Roman" w:hAnsi="Times New Roman" w:cs="Times New Roman"/>
+                <w:u w:val="single"/>
+              </w:rPr>
+              <w:t>-</w:t>
+            </w:r>
+            <w:r>
+              <w:rPr>
+                <w:rFonts w:ascii="Times New Roman" w:hAnsi="Times New Roman" w:cs="Times New Roman"/>
+                <w:u w:val="single"/>
+              </w:rPr>
+              <w:t>ArrayList&lt;String&gt; dict</w:t>
+            </w:r>
           </w:p>
         </w:tc>
       </w:tr>
@@ -1471,97 +1232,57 @@
                 <w:rFonts w:ascii="Times New Roman" w:hAnsi="Times New Roman" w:cs="Times New Roman"/>
               </w:rPr>
             </w:pPr>
-            <w:proofErr w:type="spellStart"/>
-            <w:proofErr w:type="gramStart"/>
-            <w:r>
-              <w:rPr>
-                <w:rFonts w:ascii="Times New Roman" w:hAnsi="Times New Roman" w:cs="Times New Roman"/>
-              </w:rPr>
-              <w:t>WordReader</w:t>
-            </w:r>
-            <w:proofErr w:type="spellEnd"/>
-            <w:r>
-              <w:rPr>
-                <w:rFonts w:ascii="Times New Roman" w:hAnsi="Times New Roman" w:cs="Times New Roman"/>
-              </w:rPr>
-              <w:t>(</w:t>
-            </w:r>
-            <w:proofErr w:type="gramEnd"/>
-            <w:r>
-              <w:rPr>
-                <w:rFonts w:ascii="Times New Roman" w:hAnsi="Times New Roman" w:cs="Times New Roman"/>
-              </w:rPr>
-              <w:t>String filename)</w:t>
-            </w:r>
-          </w:p>
-          <w:p>
-            <w:pPr>
-              <w:rPr>
-                <w:rFonts w:ascii="Times New Roman" w:hAnsi="Times New Roman" w:cs="Times New Roman"/>
-              </w:rPr>
-            </w:pPr>
-            <w:r>
-              <w:rPr>
-                <w:rFonts w:ascii="Times New Roman" w:hAnsi="Times New Roman" w:cs="Times New Roman"/>
-              </w:rPr>
-              <w:t xml:space="preserve">void </w:t>
-            </w:r>
-            <w:proofErr w:type="spellStart"/>
-            <w:proofErr w:type="gramStart"/>
-            <w:r>
-              <w:rPr>
-                <w:rFonts w:ascii="Times New Roman" w:hAnsi="Times New Roman" w:cs="Times New Roman"/>
-              </w:rPr>
-              <w:t>readFile</w:t>
-            </w:r>
-            <w:proofErr w:type="spellEnd"/>
-            <w:r>
-              <w:rPr>
-                <w:rFonts w:ascii="Times New Roman" w:hAnsi="Times New Roman" w:cs="Times New Roman"/>
-              </w:rPr>
-              <w:t>(</w:t>
-            </w:r>
-            <w:proofErr w:type="gramEnd"/>
-            <w:r>
-              <w:rPr>
-                <w:rFonts w:ascii="Times New Roman" w:hAnsi="Times New Roman" w:cs="Times New Roman"/>
-              </w:rPr>
-              <w:t>String filename)</w:t>
-            </w:r>
-          </w:p>
-          <w:p>
-            <w:pPr>
-              <w:rPr>
-                <w:rFonts w:ascii="Times New Roman" w:hAnsi="Times New Roman" w:cs="Times New Roman"/>
-              </w:rPr>
-            </w:pPr>
-            <w:r>
-              <w:rPr>
-                <w:rFonts w:ascii="Times New Roman" w:hAnsi="Times New Roman" w:cs="Times New Roman"/>
-              </w:rPr>
-              <w:t xml:space="preserve">String </w:t>
-            </w:r>
-            <w:proofErr w:type="spellStart"/>
-            <w:proofErr w:type="gramStart"/>
-            <w:r>
-              <w:rPr>
-                <w:rFonts w:ascii="Times New Roman" w:hAnsi="Times New Roman" w:cs="Times New Roman"/>
-              </w:rPr>
-              <w:t>pickHiddenWord</w:t>
-            </w:r>
-            <w:proofErr w:type="spellEnd"/>
-            <w:r>
-              <w:rPr>
-                <w:rFonts w:ascii="Times New Roman" w:hAnsi="Times New Roman" w:cs="Times New Roman"/>
-              </w:rPr>
-              <w:t>(</w:t>
-            </w:r>
-            <w:proofErr w:type="gramEnd"/>
-            <w:r>
-              <w:rPr>
-                <w:rFonts w:ascii="Times New Roman" w:hAnsi="Times New Roman" w:cs="Times New Roman"/>
-              </w:rPr>
-              <w:t>)</w:t>
+            <w:r>
+              <w:rPr>
+                <w:rFonts w:ascii="Times New Roman" w:hAnsi="Times New Roman" w:cs="Times New Roman"/>
+              </w:rPr>
+              <w:t>+</w:t>
+            </w:r>
+            <w:r>
+              <w:rPr>
+                <w:rFonts w:ascii="Times New Roman" w:hAnsi="Times New Roman" w:cs="Times New Roman"/>
+              </w:rPr>
+              <w:t>WordReader(String filename)</w:t>
+            </w:r>
+          </w:p>
+          <w:p>
+            <w:pPr>
+              <w:rPr>
+                <w:rFonts w:ascii="Times New Roman" w:hAnsi="Times New Roman" w:cs="Times New Roman"/>
+              </w:rPr>
+            </w:pPr>
+            <w:r>
+              <w:rPr>
+                <w:rFonts w:ascii="Times New Roman" w:hAnsi="Times New Roman" w:cs="Times New Roman"/>
+              </w:rPr>
+              <w:t>-</w:t>
+            </w:r>
+            <w:r>
+              <w:rPr>
+                <w:rFonts w:ascii="Times New Roman" w:hAnsi="Times New Roman" w:cs="Times New Roman"/>
+              </w:rPr>
+              <w:t>void readFile(String filename)</w:t>
+            </w:r>
+          </w:p>
+          <w:p>
+            <w:pPr>
+              <w:rPr>
+                <w:rFonts w:ascii="Times New Roman" w:hAnsi="Times New Roman" w:cs="Times New Roman"/>
+              </w:rPr>
+            </w:pPr>
+            <w:r>
+              <w:rPr>
+                <w:rFonts w:ascii="Times New Roman" w:hAnsi="Times New Roman" w:cs="Times New Roman"/>
+              </w:rPr>
+              <w:t>+</w:t>
+            </w:r>
+            <w:bookmarkStart w:id="0" w:name="_GoBack"/>
+            <w:bookmarkEnd w:id="0"/>
+            <w:r>
+              <w:rPr>
+                <w:rFonts w:ascii="Times New Roman" w:hAnsi="Times New Roman" w:cs="Times New Roman"/>
+              </w:rPr>
+              <w:t>String pickHiddenWord()</w:t>
             </w:r>
           </w:p>
         </w:tc>
@@ -1707,7 +1428,7 @@
           </mc:Choice>
           <mc:Fallback>
             <w:pict>
-              <v:shape w14:anchorId="31E5D66B" id="Isosceles Triangle 11" o:spid="_x0000_s1026" type="#_x0000_t5" style="position:absolute;margin-left:291.35pt;margin-top:6.45pt;width:7.5pt;height:8.25pt;z-index:251666432;visibility:visible;mso-wrap-style:square;mso-wrap-distance-left:9pt;mso-wrap-distance-top:0;mso-wrap-distance-right:9pt;mso-wrap-distance-bottom:0;mso-position-horizontal:absolute;mso-position-horizontal-relative:text;mso-position-vertical:absolute;mso-position-vertical-relative:text;v-text-anchor:middle" o:gfxdata="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" fillcolor="#4472c4 [3204]" strokecolor="#1f3763 [1604]" strokeweight="1pt"/>
+              <v:shape w14:anchorId="4B8F0BFC" id="Isosceles Triangle 11" o:spid="_x0000_s1026" type="#_x0000_t5" style="position:absolute;margin-left:291.35pt;margin-top:6.45pt;width:7.5pt;height:8.25pt;z-index:251666432;visibility:visible;mso-wrap-style:square;mso-wrap-distance-left:9pt;mso-wrap-distance-top:0;mso-wrap-distance-right:9pt;mso-wrap-distance-bottom:0;mso-position-horizontal:absolute;mso-position-horizontal-relative:text;mso-position-vertical:absolute;mso-position-vertical-relative:text;v-text-anchor:middle" o:gfxdata="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" fillcolor="#4472c4 [3204]" strokecolor="#1f3763 [1604]" strokeweight="1pt"/>
             </w:pict>
           </mc:Fallback>
         </mc:AlternateContent>
@@ -1769,7 +1490,7 @@
           </mc:Choice>
           <mc:Fallback>
             <w:pict>
-              <v:line w14:anchorId="1DF912C2" id="Straight Connector 9" o:spid="_x0000_s1026" style="position:absolute;flip:y;z-index:251664384;visibility:visible;mso-wrap-style:square;mso-wrap-distance-left:9pt;mso-wrap-distance-top:0;mso-wrap-distance-right:9pt;mso-wrap-distance-bottom:0;mso-position-horizontal:absolute;mso-position-horizontal-relative:text;mso-position-vertical:absolute;mso-position-vertical-relative:text" from="294.85pt,5.6pt" to="294.85pt,37.3pt" o:gfxdata="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" strokecolor="#4472c4 [3204]" strokeweight=".5pt">
+              <v:line w14:anchorId="6C71DC1E" id="Straight Connector 9" o:spid="_x0000_s1026" style="position:absolute;flip:y;z-index:251664384;visibility:visible;mso-wrap-style:square;mso-wrap-distance-left:9pt;mso-wrap-distance-top:0;mso-wrap-distance-right:9pt;mso-wrap-distance-bottom:0;mso-position-horizontal:absolute;mso-position-horizontal-relative:text;mso-position-vertical:absolute;mso-position-vertical-relative:text" from="294.85pt,5.6pt" to="294.85pt,37.3pt" o:gfxdata="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" strokecolor="#4472c4 [3204]" strokeweight=".5pt">
                 <v:stroke joinstyle="miter"/>
               </v:line>
             </w:pict>
@@ -1833,7 +1554,7 @@
           </mc:Choice>
           <mc:Fallback>
             <w:pict>
-              <v:line w14:anchorId="0848B97B" id="Straight Connector 6" o:spid="_x0000_s1026" style="position:absolute;flip:x;z-index:251662336;visibility:visible;mso-wrap-style:square;mso-wrap-distance-left:9pt;mso-wrap-distance-top:0;mso-wrap-distance-right:9pt;mso-wrap-distance-bottom:0;mso-position-horizontal:absolute;mso-position-horizontal-relative:text;mso-position-vertical:absolute;mso-position-vertical-relative:text" from="293.15pt,37.3pt" to="399.45pt,37.3pt" o:gfxdata="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" strokecolor="#4472c4 [3204]" strokeweight=".5pt">
+              <v:line w14:anchorId="15476068" id="Straight Connector 6" o:spid="_x0000_s1026" style="position:absolute;flip:x;z-index:251662336;visibility:visible;mso-wrap-style:square;mso-wrap-distance-left:9pt;mso-wrap-distance-top:0;mso-wrap-distance-right:9pt;mso-wrap-distance-bottom:0;mso-position-horizontal:absolute;mso-position-horizontal-relative:text;mso-position-vertical:absolute;mso-position-vertical-relative:text" from="293.15pt,37.3pt" to="399.45pt,37.3pt" o:gfxdata="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" strokecolor="#4472c4 [3204]" strokeweight=".5pt">
                 <v:stroke joinstyle="miter"/>
               </v:line>
             </w:pict>
@@ -1897,7 +1618,7 @@
           </mc:Choice>
           <mc:Fallback>
             <w:pict>
-              <v:line w14:anchorId="1A6BA071" id="Straight Connector 3" o:spid="_x0000_s1026" style="position:absolute;flip:y;z-index:251660288;visibility:visible;mso-wrap-style:square;mso-wrap-distance-left:9pt;mso-wrap-distance-top:0;mso-wrap-distance-right:9pt;mso-wrap-distance-bottom:0;mso-position-horizontal:absolute;mso-position-horizontal-relative:text;mso-position-vertical:absolute;mso-position-vertical-relative:text" from="399.45pt,36.45pt" to="399.45pt,81pt" o:gfxdata="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" strokecolor="#4472c4 [3204]" strokeweight=".5pt">
+              <v:line w14:anchorId="37B7F0AC" id="Straight Connector 3" o:spid="_x0000_s1026" style="position:absolute;flip:y;z-index:251660288;visibility:visible;mso-wrap-style:square;mso-wrap-distance-left:9pt;mso-wrap-distance-top:0;mso-wrap-distance-right:9pt;mso-wrap-distance-bottom:0;mso-position-horizontal:absolute;mso-position-horizontal-relative:text;mso-position-vertical:absolute;mso-position-vertical-relative:text" from="399.45pt,36.45pt" to="399.45pt,81pt" o:gfxdata="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" strokecolor="#4472c4 [3204]" strokeweight=".5pt">
                 <v:stroke joinstyle="miter"/>
               </v:line>
             </w:pict>
@@ -2661,7 +2382,7 @@
 </file>
 
 <file path=customXml/itemProps1.xml><?xml version="1.0" encoding="utf-8"?>
-<ds:datastoreItem xmlns:ds="http://schemas.openxmlformats.org/officeDocument/2006/customXml" ds:itemID="{6BEA7742-50E6-4F9A-BFA3-F357F260907D}">
+<ds:datastoreItem xmlns:ds="http://schemas.openxmlformats.org/officeDocument/2006/customXml" ds:itemID="{03618941-3BFA-42E0-A919-C5A9AA8363EC}">
   <ds:schemaRefs>
     <ds:schemaRef ds:uri="http://schemas.openxmlformats.org/officeDocument/2006/bibliography"/>
   </ds:schemaRefs>

</xml_diff>